<commit_message>
[Add]: mockup read plane by list
</commit_message>
<xml_diff>
--- a/Báo Cáo/Mockup/Plane/ST-140.docx
+++ b/Báo Cáo/Mockup/Plane/ST-140.docx
@@ -78,6 +78,7 @@
       <w:r>
         <w:rPr>
           <w:rFonts w:asciiTheme="majorHAnsi" w:hAnsiTheme="majorHAnsi" w:cstheme="majorHAnsi"/>
+          <w:noProof/>
           <w:sz w:val="24"/>
           <w:szCs w:val="24"/>
           <w:lang w:val="en-US"/>
@@ -457,7 +458,7 @@
           <w:szCs w:val="24"/>
           <w:lang w:val="en-US"/>
         </w:rPr>
-        <w:t>7</w:t>
+        <w:t>4</w:t>
       </w:r>
       <w:r>
         <w:rPr>
@@ -500,7 +501,7 @@
           <w:szCs w:val="24"/>
           <w:lang w:val="en-US"/>
         </w:rPr>
-        <w:t>8</w:t>
+        <w:t>5</w:t>
       </w:r>
       <w:r>
         <w:rPr>
@@ -687,7 +688,7 @@
                 <v:stroke joinstyle="miter"/>
                 <v:path gradientshapeok="t" o:connecttype="rect"/>
               </v:shapetype>
-              <v:shape id="Text Box 12" o:spid="_x0000_s1026" type="#_x0000_t202" style="position:absolute;left:0;text-align:left;margin-left:408.25pt;margin-top:69.95pt;width:29.75pt;height:23.35pt;z-index:251724800;visibility:visible;mso-wrap-style:square;mso-width-percent:0;mso-height-percent:0;mso-wrap-distance-left:9pt;mso-wrap-distance-top:0;mso-wrap-distance-right:9pt;mso-wrap-distance-bottom:0;mso-position-horizontal:absolute;mso-position-horizontal-relative:text;mso-position-vertical:absolute;mso-position-vertical-relative:text;mso-width-percent:0;mso-height-percent:0;mso-width-relative:margin;mso-height-relative:margin;v-text-anchor:top" o:gfxdata="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" filled="f" stroked="f">
+              <v:shape id="Text Box 12" o:spid="_x0000_s1026" type="#_x0000_t202" style="position:absolute;left:0;text-align:left;margin-left:408.25pt;margin-top:69.95pt;width:29.75pt;height:23.35pt;z-index:251724800;visibility:visible;mso-wrap-style:square;mso-width-percent:0;mso-height-percent:0;mso-wrap-distance-left:9pt;mso-wrap-distance-top:0;mso-wrap-distance-right:9pt;mso-wrap-distance-bottom:0;mso-position-horizontal:absolute;mso-position-horizontal-relative:text;mso-position-vertical:absolute;mso-position-vertical-relative:text;mso-width-percent:0;mso-height-percent:0;mso-width-relative:margin;mso-height-relative:margin;v-text-anchor:top" o:gfxdata="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" filled="f" stroked="f">
                 <v:textbox>
                   <w:txbxContent>
                     <w:p>
@@ -851,7 +852,7 @@
           </mc:Choice>
           <mc:Fallback>
             <w:pict>
-              <v:shapetype w14:anchorId="5807A77C" id="_x0000_t88" coordsize="21600,21600" o:spt="88" adj="1800,10800" path="m,qx10800@0l10800@2qy21600@11,10800@3l10800@1qy,21600e" filled="f">
+              <v:shapetype w14:anchorId="49313B3E" id="_x0000_t88" coordsize="21600,21600" o:spt="88" adj="1800,10800" path="m,qx10800@0l10800@2qy21600@11,10800@3l10800@1qy,21600e" filled="f">
                 <v:formulas>
                   <v:f eqn="val #0"/>
                   <v:f eqn="sum 21600 0 #0"/>
@@ -1017,7 +1018,7 @@
           </mc:Choice>
           <mc:Fallback>
             <w:pict>
-              <v:shape w14:anchorId="582B4477" id="Text Box 11" o:spid="_x0000_s1027" type="#_x0000_t202" style="position:absolute;left:0;text-align:left;margin-left:308pt;margin-top:66pt;width:29.75pt;height:23.35pt;z-index:251713536;visibility:visible;mso-wrap-style:square;mso-width-percent:0;mso-height-percent:0;mso-wrap-distance-left:9pt;mso-wrap-distance-top:0;mso-wrap-distance-right:9pt;mso-wrap-distance-bottom:0;mso-position-horizontal:absolute;mso-position-horizontal-relative:text;mso-position-vertical:absolute;mso-position-vertical-relative:text;mso-width-percent:0;mso-height-percent:0;mso-width-relative:margin;mso-height-relative:margin;v-text-anchor:top" o:gfxdata="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" filled="f" stroked="f">
+              <v:shape w14:anchorId="582B4477" id="Text Box 11" o:spid="_x0000_s1027" type="#_x0000_t202" style="position:absolute;left:0;text-align:left;margin-left:308pt;margin-top:66pt;width:29.75pt;height:23.35pt;z-index:251713536;visibility:visible;mso-wrap-style:square;mso-width-percent:0;mso-height-percent:0;mso-wrap-distance-left:9pt;mso-wrap-distance-top:0;mso-wrap-distance-right:9pt;mso-wrap-distance-bottom:0;mso-position-horizontal:absolute;mso-position-horizontal-relative:text;mso-position-vertical:absolute;mso-position-vertical-relative:text;mso-width-percent:0;mso-height-percent:0;mso-width-relative:margin;mso-height-relative:margin;v-text-anchor:top" o:gfxdata="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" filled="f" stroked="f">
                 <v:textbox>
                   <w:txbxContent>
                     <w:p>
@@ -1181,7 +1182,7 @@
           </mc:Choice>
           <mc:Fallback>
             <w:pict>
-              <v:shape w14:anchorId="33CA0F99" id="Right Brace 16" o:spid="_x0000_s1026" type="#_x0000_t88" style="position:absolute;margin-left:293.35pt;margin-top:32pt;width:17.4pt;height:90.6pt;z-index:251732992;visibility:visible;mso-wrap-style:square;mso-width-percent:0;mso-height-percent:0;mso-wrap-distance-left:9pt;mso-wrap-distance-top:0;mso-wrap-distance-right:9pt;mso-wrap-distance-bottom:0;mso-position-horizontal:absolute;mso-position-horizontal-relative:text;mso-position-vertical:absolute;mso-position-vertical-relative:text;mso-width-percent:0;mso-height-percent:0;mso-width-relative:margin;mso-height-relative:margin;v-text-anchor:middle" o:gfxdata="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" adj="346" strokecolor="red"/>
+              <v:shape w14:anchorId="2C59E0E6" id="Right Brace 16" o:spid="_x0000_s1026" type="#_x0000_t88" style="position:absolute;margin-left:293.35pt;margin-top:32pt;width:17.4pt;height:90.6pt;z-index:251732992;visibility:visible;mso-wrap-style:square;mso-width-percent:0;mso-height-percent:0;mso-wrap-distance-left:9pt;mso-wrap-distance-top:0;mso-wrap-distance-right:9pt;mso-wrap-distance-bottom:0;mso-position-horizontal:absolute;mso-position-horizontal-relative:text;mso-position-vertical:absolute;mso-position-vertical-relative:text;mso-width-percent:0;mso-height-percent:0;mso-width-relative:margin;mso-height-relative:margin;v-text-anchor:middle" o:gfxdata="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" adj="346" strokecolor="red"/>
             </w:pict>
           </mc:Fallback>
         </mc:AlternateContent>
@@ -1326,7 +1327,7 @@
           </mc:Choice>
           <mc:Fallback>
             <w:pict>
-              <v:shape w14:anchorId="0BB51B3F" id="Text Box 10" o:spid="_x0000_s1028" type="#_x0000_t202" style="position:absolute;left:0;text-align:left;margin-left:10pt;margin-top:115.95pt;width:29.75pt;height:23.35pt;z-index:251703296;visibility:visible;mso-wrap-style:square;mso-width-percent:0;mso-height-percent:0;mso-wrap-distance-left:9pt;mso-wrap-distance-top:0;mso-wrap-distance-right:9pt;mso-wrap-distance-bottom:0;mso-position-horizontal:absolute;mso-position-horizontal-relative:text;mso-position-vertical:absolute;mso-position-vertical-relative:text;mso-width-percent:0;mso-height-percent:0;mso-width-relative:margin;mso-height-relative:margin;v-text-anchor:top" o:gfxdata="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" filled="f" stroked="f">
+              <v:shape w14:anchorId="0BB51B3F" id="Text Box 10" o:spid="_x0000_s1028" type="#_x0000_t202" style="position:absolute;left:0;text-align:left;margin-left:10pt;margin-top:115.95pt;width:29.75pt;height:23.35pt;z-index:251703296;visibility:visible;mso-wrap-style:square;mso-width-percent:0;mso-height-percent:0;mso-wrap-distance-left:9pt;mso-wrap-distance-top:0;mso-wrap-distance-right:9pt;mso-wrap-distance-bottom:0;mso-position-horizontal:absolute;mso-position-horizontal-relative:text;mso-position-vertical:absolute;mso-position-vertical-relative:text;mso-width-percent:0;mso-height-percent:0;mso-width-relative:margin;mso-height-relative:margin;v-text-anchor:top" o:gfxdata="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" filled="f" stroked="f">
                 <v:textbox>
                   <w:txbxContent>
                     <w:p>
@@ -1555,7 +1556,7 @@
           </mc:Choice>
           <mc:Fallback>
             <w:pict>
-              <v:shape w14:anchorId="72C37291" id="Text Box 6" o:spid="_x0000_s1029" type="#_x0000_t202" style="position:absolute;left:0;text-align:left;margin-left:266.65pt;margin-top:208.65pt;width:33.7pt;height:23.3pt;z-index:251653120;visibility:visible;mso-wrap-style:square;mso-width-percent:0;mso-height-percent:0;mso-wrap-distance-left:9pt;mso-wrap-distance-top:0;mso-wrap-distance-right:9pt;mso-wrap-distance-bottom:0;mso-position-horizontal:absolute;mso-position-horizontal-relative:text;mso-position-vertical:absolute;mso-position-vertical-relative:text;mso-width-percent:0;mso-height-percent:0;mso-width-relative:margin;mso-height-relative:margin;v-text-anchor:top" o:gfxdata="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" filled="f" stroked="f">
+              <v:shape w14:anchorId="72C37291" id="Text Box 6" o:spid="_x0000_s1029" type="#_x0000_t202" style="position:absolute;left:0;text-align:left;margin-left:266.65pt;margin-top:208.65pt;width:33.7pt;height:23.3pt;z-index:251653120;visibility:visible;mso-wrap-style:square;mso-width-percent:0;mso-height-percent:0;mso-wrap-distance-left:9pt;mso-wrap-distance-top:0;mso-wrap-distance-right:9pt;mso-wrap-distance-bottom:0;mso-position-horizontal:absolute;mso-position-horizontal-relative:text;mso-position-vertical:absolute;mso-position-vertical-relative:text;mso-width-percent:0;mso-height-percent:0;mso-width-relative:margin;mso-height-relative:margin;v-text-anchor:top" o:gfxdata="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" filled="f" stroked="f">
                 <v:textbox>
                   <w:txbxContent>
                     <w:p>
@@ -1784,7 +1785,7 @@
           </mc:Choice>
           <mc:Fallback>
             <w:pict>
-              <v:shape w14:anchorId="6D87FC89" id="Text Box 8" o:spid="_x0000_s1030" type="#_x0000_t202" style="position:absolute;left:0;text-align:left;margin-left:392.65pt;margin-top:208.65pt;width:29.75pt;height:23.35pt;z-index:251696128;visibility:visible;mso-wrap-style:square;mso-width-percent:0;mso-height-percent:0;mso-wrap-distance-left:9pt;mso-wrap-distance-top:0;mso-wrap-distance-right:9pt;mso-wrap-distance-bottom:0;mso-position-horizontal:absolute;mso-position-horizontal-relative:text;mso-position-vertical:absolute;mso-position-vertical-relative:text;mso-width-percent:0;mso-height-percent:0;mso-width-relative:margin;mso-height-relative:margin;v-text-anchor:top" o:gfxdata="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" filled="f" stroked="f">
+              <v:shape w14:anchorId="6D87FC89" id="Text Box 8" o:spid="_x0000_s1030" type="#_x0000_t202" style="position:absolute;left:0;text-align:left;margin-left:392.65pt;margin-top:208.65pt;width:29.75pt;height:23.35pt;z-index:251696128;visibility:visible;mso-wrap-style:square;mso-width-percent:0;mso-height-percent:0;mso-wrap-distance-left:9pt;mso-wrap-distance-top:0;mso-wrap-distance-right:9pt;mso-wrap-distance-bottom:0;mso-position-horizontal:absolute;mso-position-horizontal-relative:text;mso-position-vertical:absolute;mso-position-vertical-relative:text;mso-width-percent:0;mso-height-percent:0;mso-width-relative:margin;mso-height-relative:margin;v-text-anchor:top" o:gfxdata="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" filled="f" stroked="f">
                 <v:textbox>
                   <w:txbxContent>
                     <w:p>
@@ -2013,7 +2014,7 @@
           </mc:Choice>
           <mc:Fallback>
             <w:pict>
-              <v:shape w14:anchorId="138DB77C" id="Text Box 5" o:spid="_x0000_s1031" type="#_x0000_t202" style="position:absolute;left:0;text-align:left;margin-left:196.6pt;margin-top:209.3pt;width:29.75pt;height:23.35pt;z-index:251632640;visibility:visible;mso-wrap-style:square;mso-width-percent:0;mso-height-percent:0;mso-wrap-distance-left:9pt;mso-wrap-distance-top:0;mso-wrap-distance-right:9pt;mso-wrap-distance-bottom:0;mso-position-horizontal:absolute;mso-position-horizontal-relative:text;mso-position-vertical:absolute;mso-position-vertical-relative:text;mso-width-percent:0;mso-height-percent:0;mso-width-relative:margin;mso-height-relative:margin;v-text-anchor:top" o:gfxdata="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" filled="f" stroked="f">
+              <v:shape w14:anchorId="138DB77C" id="Text Box 5" o:spid="_x0000_s1031" type="#_x0000_t202" style="position:absolute;left:0;text-align:left;margin-left:196.6pt;margin-top:209.3pt;width:29.75pt;height:23.35pt;z-index:251632640;visibility:visible;mso-wrap-style:square;mso-width-percent:0;mso-height-percent:0;mso-wrap-distance-left:9pt;mso-wrap-distance-top:0;mso-wrap-distance-right:9pt;mso-wrap-distance-bottom:0;mso-position-horizontal:absolute;mso-position-horizontal-relative:text;mso-position-vertical:absolute;mso-position-vertical-relative:text;mso-width-percent:0;mso-height-percent:0;mso-width-relative:margin;mso-height-relative:margin;v-text-anchor:top" o:gfxdata="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" filled="f" stroked="f">
                 <v:textbox>
                   <w:txbxContent>
                     <w:p>
@@ -2242,7 +2243,7 @@
           </mc:Choice>
           <mc:Fallback>
             <w:pict>
-              <v:shape w14:anchorId="594C486D" id="Text Box 7" o:spid="_x0000_s1032" type="#_x0000_t202" style="position:absolute;left:0;text-align:left;margin-left:342pt;margin-top:209.35pt;width:29.75pt;height:23.35pt;z-index:251673600;visibility:visible;mso-wrap-style:square;mso-width-percent:0;mso-height-percent:0;mso-wrap-distance-left:9pt;mso-wrap-distance-top:0;mso-wrap-distance-right:9pt;mso-wrap-distance-bottom:0;mso-position-horizontal:absolute;mso-position-horizontal-relative:text;mso-position-vertical:absolute;mso-position-vertical-relative:text;mso-width-percent:0;mso-height-percent:0;mso-width-relative:margin;mso-height-relative:margin;v-text-anchor:top" o:gfxdata="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" filled="f" stroked="f">
+              <v:shape w14:anchorId="594C486D" id="Text Box 7" o:spid="_x0000_s1032" type="#_x0000_t202" style="position:absolute;left:0;text-align:left;margin-left:342pt;margin-top:209.35pt;width:29.75pt;height:23.35pt;z-index:251673600;visibility:visible;mso-wrap-style:square;mso-width-percent:0;mso-height-percent:0;mso-wrap-distance-left:9pt;mso-wrap-distance-top:0;mso-wrap-distance-right:9pt;mso-wrap-distance-bottom:0;mso-position-horizontal:absolute;mso-position-horizontal-relative:text;mso-position-vertical:absolute;mso-position-vertical-relative:text;mso-width-percent:0;mso-height-percent:0;mso-width-relative:margin;mso-height-relative:margin;v-text-anchor:top" o:gfxdata="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" filled="f" stroked="f">
                 <v:textbox>
                   <w:txbxContent>
                     <w:p>
@@ -2471,7 +2472,7 @@
           </mc:Choice>
           <mc:Fallback>
             <w:pict>
-              <v:shape w14:anchorId="376C4CA6" id="Text Box 4" o:spid="_x0000_s1033" type="#_x0000_t202" style="position:absolute;left:0;text-align:left;margin-left:128.65pt;margin-top:208.55pt;width:2in;height:24pt;z-index:251614208;visibility:visible;mso-wrap-style:none;mso-width-percent:0;mso-height-percent:0;mso-wrap-distance-left:9pt;mso-wrap-distance-top:0;mso-wrap-distance-right:9pt;mso-wrap-distance-bottom:0;mso-position-horizontal:absolute;mso-position-horizontal-relative:text;mso-position-vertical:absolute;mso-position-vertical-relative:text;mso-width-percent:0;mso-height-percent:0;mso-width-relative:margin;mso-height-relative:margin;v-text-anchor:top" o:gfxdata="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" filled="f" stroked="f">
+              <v:shape w14:anchorId="376C4CA6" id="Text Box 4" o:spid="_x0000_s1033" type="#_x0000_t202" style="position:absolute;left:0;text-align:left;margin-left:128.65pt;margin-top:208.55pt;width:2in;height:24pt;z-index:251614208;visibility:visible;mso-wrap-style:none;mso-width-percent:0;mso-height-percent:0;mso-wrap-distance-left:9pt;mso-wrap-distance-top:0;mso-wrap-distance-right:9pt;mso-wrap-distance-bottom:0;mso-position-horizontal:absolute;mso-position-horizontal-relative:text;mso-position-vertical:absolute;mso-position-vertical-relative:text;mso-width-percent:0;mso-height-percent:0;mso-width-relative:margin;mso-height-relative:margin;v-text-anchor:top" o:gfxdata="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" filled="f" stroked="f">
                 <v:textbox>
                   <w:txbxContent>
                     <w:p>
@@ -2661,7 +2662,7 @@
           </mc:Choice>
           <mc:Fallback>
             <w:pict>
-              <v:shape w14:anchorId="1F4B494F" id="Text Box 3" o:spid="_x0000_s1034" type="#_x0000_t202" style="position:absolute;left:0;text-align:left;margin-left:50.65pt;margin-top:209.3pt;width:29.75pt;height:23.35pt;z-index:251596800;visibility:visible;mso-wrap-style:square;mso-width-percent:0;mso-height-percent:0;mso-wrap-distance-left:9pt;mso-wrap-distance-top:0;mso-wrap-distance-right:9pt;mso-wrap-distance-bottom:0;mso-position-horizontal:absolute;mso-position-horizontal-relative:text;mso-position-vertical:absolute;mso-position-vertical-relative:text;mso-width-percent:0;mso-height-percent:0;mso-width-relative:margin;mso-height-relative:margin;v-text-anchor:top" o:gfxdata="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" filled="f" stroked="f">
+              <v:shape w14:anchorId="1F4B494F" id="Text Box 3" o:spid="_x0000_s1034" type="#_x0000_t202" style="position:absolute;left:0;text-align:left;margin-left:50.65pt;margin-top:209.3pt;width:29.75pt;height:23.35pt;z-index:251596800;visibility:visible;mso-wrap-style:square;mso-width-percent:0;mso-height-percent:0;mso-wrap-distance-left:9pt;mso-wrap-distance-top:0;mso-wrap-distance-right:9pt;mso-wrap-distance-bottom:0;mso-position-horizontal:absolute;mso-position-horizontal-relative:text;mso-position-vertical:absolute;mso-position-vertical-relative:text;mso-width-percent:0;mso-height-percent:0;mso-width-relative:margin;mso-height-relative:margin;v-text-anchor:top" o:gfxdata="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" filled="f" stroked="f">
                 <v:textbox>
                   <w:txbxContent>
                     <w:p>
@@ -3628,7 +3629,7 @@
     <w:lsdException w:name="Table Web 2" w:semiHidden="1" w:unhideWhenUsed="1"/>
     <w:lsdException w:name="Table Web 3" w:semiHidden="1" w:unhideWhenUsed="1"/>
     <w:lsdException w:name="Balloon Text" w:semiHidden="1" w:unhideWhenUsed="1"/>
-    <w:lsdException w:name="Table Grid" w:semiHidden="1" w:uiPriority="59" w:unhideWhenUsed="1"/>
+    <w:lsdException w:name="Table Grid" w:uiPriority="59"/>
     <w:lsdException w:name="Table Theme" w:semiHidden="1" w:unhideWhenUsed="1"/>
     <w:lsdException w:name="Placeholder Text" w:semiHidden="1"/>
     <w:lsdException w:name="No Spacing" w:uiPriority="1" w:qFormat="1"/>

</xml_diff>